<commit_message>
V1.1 avec gestion Autre type Intervention
</commit_message>
<xml_diff>
--- a/public/consignestrame.docx
+++ b/public/consignestrame.docx
@@ -314,22 +314,6 @@
           <w:sz w:val="28"/>
           <w:szCs w:val="28"/>
         </w:rPr>
-        <w:t>NB</w:t>
-      </w:r>
-      <w:r>
-        <w:rPr>
-          <w:color w:val="C00000"/>
-          <w:sz w:val="28"/>
-          <w:szCs w:val="28"/>
-        </w:rPr>
-        <w:t xml:space="preserve"> : </w:t>
-      </w:r>
-      <w:r>
-        <w:rPr>
-          <w:color w:val="C00000"/>
-          <w:sz w:val="28"/>
-          <w:szCs w:val="28"/>
-        </w:rPr>
         <w:t>{</w:t>
       </w:r>
       <w:proofErr w:type="spellStart"/>
@@ -413,22 +397,6 @@
           <w:sz w:val="28"/>
           <w:szCs w:val="28"/>
         </w:rPr>
-        <w:t>NB</w:t>
-      </w:r>
-      <w:r>
-        <w:rPr>
-          <w:color w:val="C00000"/>
-          <w:sz w:val="28"/>
-          <w:szCs w:val="28"/>
-        </w:rPr>
-        <w:t xml:space="preserve"> : </w:t>
-      </w:r>
-      <w:r>
-        <w:rPr>
-          <w:color w:val="C00000"/>
-          <w:sz w:val="28"/>
-          <w:szCs w:val="28"/>
-        </w:rPr>
         <w:t>{</w:t>
       </w:r>
       <w:proofErr w:type="spellStart"/>
@@ -706,22 +674,6 @@
           <w:sz w:val="28"/>
           <w:szCs w:val="28"/>
         </w:rPr>
-        <w:t>NB</w:t>
-      </w:r>
-      <w:r>
-        <w:rPr>
-          <w:color w:val="C00000"/>
-          <w:sz w:val="28"/>
-          <w:szCs w:val="28"/>
-        </w:rPr>
-        <w:t xml:space="preserve"> : </w:t>
-      </w:r>
-      <w:r>
-        <w:rPr>
-          <w:color w:val="C00000"/>
-          <w:sz w:val="28"/>
-          <w:szCs w:val="28"/>
-        </w:rPr>
         <w:t>{</w:t>
       </w:r>
       <w:proofErr w:type="spellStart"/>
@@ -970,30 +922,6 @@
           <w:color w:val="C00000"/>
         </w:rPr>
       </w:pPr>
-      <w:r>
-        <w:rPr>
-          <w:color w:val="C00000"/>
-          <w:sz w:val="28"/>
-          <w:szCs w:val="28"/>
-        </w:rPr>
-        <w:t>NB</w:t>
-      </w:r>
-      <w:r>
-        <w:rPr>
-          <w:color w:val="C00000"/>
-          <w:sz w:val="28"/>
-          <w:szCs w:val="28"/>
-        </w:rPr>
-        <w:t xml:space="preserve"> </w:t>
-      </w:r>
-      <w:r>
-        <w:rPr>
-          <w:color w:val="C00000"/>
-          <w:sz w:val="28"/>
-          <w:szCs w:val="28"/>
-        </w:rPr>
-        <w:t xml:space="preserve">: </w:t>
-      </w:r>
       <w:r>
         <w:rPr>
           <w:color w:val="C00000"/>

</xml_diff>